<commit_message>
Updated files for release notes
</commit_message>
<xml_diff>
--- a/umls.nlm.nih.gov/releasedocs/2024AA/Release notes and other txt files/2024AA_Release Announcement (TB article).docx
+++ b/umls.nlm.nih.gov/releasedocs/2024AA/Release notes and other txt files/2024AA_Release Announcement (TB article).docx
@@ -1062,26 +1062,7 @@
           <w:sz w:val="22"/>
           <w:szCs w:val="22"/>
         </w:rPr>
-        <w:t xml:space="preserve"> and to explore the </w:t>
-      </w:r>
-      <w:hyperlink r:id="rId20" w:history="1">
-        <w:r>
-          <w:rPr>
-            <w:rStyle w:val="Hyperlink"/>
-            <w:rFonts w:asciiTheme="minorHAnsi" w:hAnsiTheme="minorHAnsi" w:cstheme="minorHAnsi"/>
-            <w:sz w:val="22"/>
-            <w:szCs w:val="22"/>
-          </w:rPr>
-          <w:t>UMLS Quick Start Guide</w:t>
-        </w:r>
-      </w:hyperlink>
-      <w:r>
-        <w:rPr>
-          <w:rFonts w:asciiTheme="minorHAnsi" w:hAnsiTheme="minorHAnsi" w:cstheme="minorHAnsi"/>
-          <w:sz w:val="22"/>
-          <w:szCs w:val="22"/>
-        </w:rPr>
-        <w:t>, and other training materials.</w:t>
+        <w:t xml:space="preserve"> and to explore other training materials.</w:t>
       </w:r>
     </w:p>
     <w:bookmarkEnd w:id="7"/>
@@ -1128,7 +1109,7 @@
         </w:rPr>
         <w:t xml:space="preserve">The </w:t>
       </w:r>
-      <w:hyperlink r:id="rId21" w:history="1">
+      <w:hyperlink r:id="rId20" w:history="1">
         <w:r>
           <w:rPr>
             <w:rStyle w:val="Hyperlink"/>
@@ -1143,7 +1124,7 @@
         </w:rPr>
         <w:t xml:space="preserve"> and the </w:t>
       </w:r>
-      <w:hyperlink r:id="rId22" w:history="1">
+      <w:hyperlink r:id="rId21" w:history="1">
         <w:r>
           <w:rPr>
             <w:rStyle w:val="Hyperlink"/>
@@ -1300,7 +1281,7 @@
           <w:szCs w:val="22"/>
         </w:rPr>
       </w:pPr>
-      <w:hyperlink r:id="rId23" w:history="1">
+      <w:hyperlink r:id="rId22" w:history="1">
         <w:r>
           <w:rPr>
             <w:rStyle w:val="Hyperlink"/>
@@ -1391,7 +1372,7 @@
           <w:szCs w:val="22"/>
         </w:rPr>
       </w:pPr>
-      <w:hyperlink r:id="rId24" w:history="1">
+      <w:hyperlink r:id="rId23" w:history="1">
         <w:r>
           <w:rPr>
             <w:rStyle w:val="Hyperlink"/>
@@ -1448,7 +1429,7 @@
           <w:szCs w:val="22"/>
         </w:rPr>
       </w:pPr>
-      <w:hyperlink r:id="rId25" w:history="1">
+      <w:hyperlink r:id="rId24" w:history="1">
         <w:r>
           <w:rPr>
             <w:rStyle w:val="Hyperlink"/>
@@ -1638,7 +1619,7 @@
         </w:rPr>
         <w:t xml:space="preserve">": </w:t>
       </w:r>
-      <w:hyperlink r:id="rId26" w:history="1">
+      <w:hyperlink r:id="rId25" w:history="1">
         <w:r>
           <w:rPr>
             <w:rStyle w:val="Hyperlink"/>
@@ -1936,7 +1917,7 @@
         </w:rPr>
         <w:t xml:space="preserve">UMLS users have extended the functionality of the UMLS in a variety of ways by developing APIs, automation scripts, and natural language processing tools. You can find a list of these on the UMLS Community web page: </w:t>
       </w:r>
-      <w:hyperlink r:id="rId27" w:history="1">
+      <w:hyperlink r:id="rId26" w:history="1">
         <w:r>
           <w:rPr>
             <w:rStyle w:val="Hyperlink"/>
@@ -1971,7 +1952,7 @@
         </w:rPr>
         <w:t>Want to add your tool? Send a request to the NLM Help Desk (</w:t>
       </w:r>
-      <w:hyperlink r:id="rId28" w:history="1">
+      <w:hyperlink r:id="rId27" w:history="1">
         <w:r>
           <w:rPr>
             <w:rStyle w:val="Hyperlink"/>
@@ -2100,7 +2081,7 @@
       <w:r>
         <w:t xml:space="preserve">We value your feedback! For more information about improvements we have made to the UMLS based on user feedback, as well as information about UMLS use in general, see our UMLS User Feedback Page: </w:t>
       </w:r>
-      <w:hyperlink r:id="rId29" w:history="1">
+      <w:hyperlink r:id="rId28" w:history="1">
         <w:r>
           <w:rPr>
             <w:rStyle w:val="Hyperlink"/>
@@ -2119,7 +2100,7 @@
       </w:pPr>
     </w:p>
     <w:sectPr>
-      <w:headerReference w:type="default" r:id="rId30"/>
+      <w:headerReference w:type="default" r:id="rId29"/>
       <w:pgSz w:w="12240" w:h="15840"/>
       <w:pgMar w:top="720" w:right="720" w:bottom="720" w:left="720" w:header="720" w:footer="720" w:gutter="0"/>
       <w:cols w:space="720"/>
@@ -8220,6 +8201,21 @@
 </file>
 
 <file path=customXml/item2.xml><?xml version="1.0" encoding="utf-8"?>
+<p:properties xmlns:p="http://schemas.microsoft.com/office/2006/metadata/properties" xmlns:xsi="http://www.w3.org/2001/XMLSchema-instance" xmlns:pc="http://schemas.microsoft.com/office/infopath/2007/PartnerControls">
+  <documentManagement/>
+</p:properties>
+</file>
+
+<file path=customXml/item3.xml><?xml version="1.0" encoding="utf-8"?>
+<?mso-contentType ?>
+<FormTemplates xmlns="http://schemas.microsoft.com/sharepoint/v3/contenttype/forms">
+  <Display>DocumentLibraryForm</Display>
+  <Edit>DocumentLibraryForm</Edit>
+  <New>DocumentLibraryForm</New>
+</FormTemplates>
+</file>
+
+<file path=customXml/item4.xml><?xml version="1.0" encoding="utf-8"?>
 <ct:contentTypeSchema xmlns:ct="http://schemas.microsoft.com/office/2006/metadata/contentType" xmlns:ma="http://schemas.microsoft.com/office/2006/metadata/properties/metaAttributes" ct:_="" ma:_="" ma:contentTypeName="Document" ma:contentTypeID="0x0101005DD1E455D4FA19429F8F51D4080944FE" ma:contentTypeVersion="10" ma:contentTypeDescription="Create a new document." ma:contentTypeScope="" ma:versionID="61cd35c199d0df728c82f2d13634b87d">
   <xsd:schema xmlns:xsd="http://www.w3.org/2001/XMLSchema" xmlns:xs="http://www.w3.org/2001/XMLSchema" xmlns:p="http://schemas.microsoft.com/office/2006/metadata/properties" xmlns:ns3="5906d8ac-bc0d-4556-ae8a-8e6e376941a3" xmlns:ns4="be3196d5-9d33-4d64-91ad-c08bcaa14b8d" targetNamespace="http://schemas.microsoft.com/office/2006/metadata/properties" ma:root="true" ma:fieldsID="cbc34221325a963e3b6b885a6dad038d" ns3:_="" ns4:_="">
     <xsd:import namespace="5906d8ac-bc0d-4556-ae8a-8e6e376941a3"/>
@@ -8422,21 +8418,6 @@
 </ct:contentTypeSchema>
 </file>
 
-<file path=customXml/item3.xml><?xml version="1.0" encoding="utf-8"?>
-<?mso-contentType ?>
-<FormTemplates xmlns="http://schemas.microsoft.com/sharepoint/v3/contenttype/forms">
-  <Display>DocumentLibraryForm</Display>
-  <Edit>DocumentLibraryForm</Edit>
-  <New>DocumentLibraryForm</New>
-</FormTemplates>
-</file>
-
-<file path=customXml/item4.xml><?xml version="1.0" encoding="utf-8"?>
-<p:properties xmlns:p="http://schemas.microsoft.com/office/2006/metadata/properties" xmlns:xsi="http://www.w3.org/2001/XMLSchema-instance" xmlns:pc="http://schemas.microsoft.com/office/infopath/2007/PartnerControls">
-  <documentManagement/>
-</p:properties>
-</file>
-
 <file path=customXml/itemProps1.xml><?xml version="1.0" encoding="utf-8"?>
 <ds:datastoreItem xmlns:ds="http://schemas.openxmlformats.org/officeDocument/2006/customXml" ds:itemID="{100DD2F7-D66D-461B-984E-C34F77F9A2E9}">
   <ds:schemaRefs>
@@ -8446,6 +8427,23 @@
 </file>
 
 <file path=customXml/itemProps2.xml><?xml version="1.0" encoding="utf-8"?>
+<ds:datastoreItem xmlns:ds="http://schemas.openxmlformats.org/officeDocument/2006/customXml" ds:itemID="{661DF75D-14C1-4CA8-A62E-C49B4968BDB5}">
+  <ds:schemaRefs>
+    <ds:schemaRef ds:uri="http://schemas.microsoft.com/office/2006/metadata/properties"/>
+    <ds:schemaRef ds:uri="http://schemas.microsoft.com/office/infopath/2007/PartnerControls"/>
+  </ds:schemaRefs>
+</ds:datastoreItem>
+</file>
+
+<file path=customXml/itemProps3.xml><?xml version="1.0" encoding="utf-8"?>
+<ds:datastoreItem xmlns:ds="http://schemas.openxmlformats.org/officeDocument/2006/customXml" ds:itemID="{3D7131A6-82DC-4611-B6E8-4BACE4ED70EA}">
+  <ds:schemaRefs>
+    <ds:schemaRef ds:uri="http://schemas.microsoft.com/sharepoint/v3/contenttype/forms"/>
+  </ds:schemaRefs>
+</ds:datastoreItem>
+</file>
+
+<file path=customXml/itemProps4.xml><?xml version="1.0" encoding="utf-8"?>
 <ds:datastoreItem xmlns:ds="http://schemas.openxmlformats.org/officeDocument/2006/customXml" ds:itemID="{9451A08D-64AE-41D2-8279-77DA79218A2B}">
   <ds:schemaRefs>
     <ds:schemaRef ds:uri="http://schemas.microsoft.com/office/2006/metadata/contentType"/>
@@ -8462,21 +8460,4 @@
     <ds:schemaRef ds:uri="http://schemas.microsoft.com/internal/obd"/>
   </ds:schemaRefs>
 </ds:datastoreItem>
-</file>
-
-<file path=customXml/itemProps3.xml><?xml version="1.0" encoding="utf-8"?>
-<ds:datastoreItem xmlns:ds="http://schemas.openxmlformats.org/officeDocument/2006/customXml" ds:itemID="{3D7131A6-82DC-4611-B6E8-4BACE4ED70EA}">
-  <ds:schemaRefs>
-    <ds:schemaRef ds:uri="http://schemas.microsoft.com/sharepoint/v3/contenttype/forms"/>
-  </ds:schemaRefs>
-</ds:datastoreItem>
-</file>
-
-<file path=customXml/itemProps4.xml><?xml version="1.0" encoding="utf-8"?>
-<ds:datastoreItem xmlns:ds="http://schemas.openxmlformats.org/officeDocument/2006/customXml" ds:itemID="{661DF75D-14C1-4CA8-A62E-C49B4968BDB5}">
-  <ds:schemaRefs>
-    <ds:schemaRef ds:uri="http://schemas.microsoft.com/office/2006/metadata/properties"/>
-    <ds:schemaRef ds:uri="http://schemas.microsoft.com/office/infopath/2007/PartnerControls"/>
-  </ds:schemaRefs>
-</ds:datastoreItem>
 </file>
</xml_diff>

<commit_message>
Updates to all text files for release notes
</commit_message>
<xml_diff>
--- a/umls.nlm.nih.gov/releasedocs/2024AA/Release notes and other txt files/2024AA_Release Announcement (TB article).docx
+++ b/umls.nlm.nih.gov/releasedocs/2024AA/Release notes and other txt files/2024AA_Release Announcement (TB article).docx
@@ -266,19 +266,7 @@
         <w:rPr>
           <w:rFonts w:cstheme="minorHAnsi"/>
         </w:rPr>
-        <w:t xml:space="preserve">In past years, we have required the use of MetamorphoSys to install and customize the UMLS Metathesaurus. </w:t>
-      </w:r>
-      <w:r>
-        <w:rPr>
-          <w:rFonts w:cstheme="minorHAnsi"/>
-        </w:rPr>
-        <w:t>Now we</w:t>
-      </w:r>
-      <w:r>
-        <w:rPr>
-          <w:rFonts w:cstheme="minorHAnsi"/>
-        </w:rPr>
-        <w:t xml:space="preserve"> are providing two ready-to-use precomputed subsets of the UMLS Metathesaurus that require no installation or customization.</w:t>
+        <w:t>In past years, we have required the use of MetamorphoSys to install and customize the UMLS Metathesaurus. Now we are providing two ready-to-use precomputed subsets of the UMLS Metathesaurus that require no installation or customization.</w:t>
       </w:r>
     </w:p>
     <w:p>
@@ -353,7 +341,6 @@
           <w:rFonts w:cstheme="minorHAnsi"/>
           <w:b/>
           <w:bCs/>
-          <w:color w:val="C0504D" w:themeColor="accent2"/>
         </w:rPr>
       </w:pPr>
     </w:p>
@@ -531,7 +518,6 @@
       <w:pPr>
         <w:rPr>
           <w:rFonts w:cstheme="minorHAnsi"/>
-          <w:color w:val="FF0000"/>
         </w:rPr>
       </w:pPr>
     </w:p>
@@ -649,13 +635,7 @@
         <w:rPr>
           <w:rFonts w:cstheme="minorHAnsi"/>
         </w:rPr>
-        <w:t xml:space="preserve">33 English sources and 46 translation </w:t>
-      </w:r>
-      <w:r>
-        <w:rPr>
-          <w:rFonts w:cstheme="minorHAnsi"/>
-        </w:rPr>
-        <w:t xml:space="preserve">sources were updated. </w:t>
+        <w:t xml:space="preserve">33 English sources and 46 translation sources were updated. </w:t>
       </w:r>
       <w:bookmarkEnd w:id="0"/>
       <w:r>
@@ -695,6 +675,7 @@
           <w:rPr>
             <w:rStyle w:val="Hyperlink"/>
             <w:rFonts w:cstheme="minorHAnsi"/>
+            <w:color w:val="auto"/>
           </w:rPr>
           <w:t>Updated Sources (Expanded)</w:t>
         </w:r>
@@ -710,6 +691,7 @@
           <w:rPr>
             <w:rStyle w:val="Hyperlink"/>
             <w:rFonts w:cstheme="minorHAnsi"/>
+            <w:color w:val="auto"/>
           </w:rPr>
           <w:t>Statistics</w:t>
         </w:r>
@@ -729,12 +711,143 @@
           <w:rFonts w:cstheme="minorHAnsi"/>
         </w:rPr>
       </w:pPr>
-      <w:r>
+    </w:p>
+    <w:p>
+      <w:pPr>
         <w:rPr>
           <w:rFonts w:cstheme="minorHAnsi"/>
           <w:b/>
         </w:rPr>
-        <w:lastRenderedPageBreak/>
+      </w:pPr>
+      <w:r>
+        <w:rPr>
+          <w:rFonts w:cstheme="minorHAnsi"/>
+          <w:b/>
+        </w:rPr>
+        <w:t>SPECIALIST Lexicon and Lexical Tools</w:t>
+      </w:r>
+    </w:p>
+    <w:p>
+      <w:pPr>
+        <w:pStyle w:val="ListParagraph"/>
+        <w:numPr>
+          <w:ilvl w:val="0"/>
+          <w:numId w:val="14"/>
+        </w:numPr>
+        <w:rPr>
+          <w:rFonts w:cstheme="minorHAnsi"/>
+        </w:rPr>
+      </w:pPr>
+      <w:r>
+        <w:rPr>
+          <w:rFonts w:cstheme="minorHAnsi"/>
+        </w:rPr>
+        <w:t xml:space="preserve">The release includes the updated </w:t>
+      </w:r>
+      <w:hyperlink r:id="rId16" w:history="1">
+        <w:r>
+          <w:rPr>
+            <w:rStyle w:val="Hyperlink"/>
+            <w:rFonts w:cstheme="minorHAnsi"/>
+            <w:color w:val="auto"/>
+          </w:rPr>
+          <w:t>SPECIALIST Le</w:t>
+        </w:r>
+        <w:r>
+          <w:rPr>
+            <w:rStyle w:val="Hyperlink"/>
+            <w:rFonts w:cstheme="minorHAnsi"/>
+            <w:color w:val="auto"/>
+          </w:rPr>
+          <w:t>xicon</w:t>
+        </w:r>
+      </w:hyperlink>
+      <w:r>
+        <w:rPr>
+          <w:rFonts w:cstheme="minorHAnsi"/>
+        </w:rPr>
+        <w:t xml:space="preserve"> (2024 Release).</w:t>
+      </w:r>
+    </w:p>
+    <w:p>
+      <w:pPr>
+        <w:pStyle w:val="ListParagraph"/>
+        <w:numPr>
+          <w:ilvl w:val="0"/>
+          <w:numId w:val="14"/>
+        </w:numPr>
+        <w:rPr>
+          <w:rFonts w:cstheme="minorHAnsi"/>
+        </w:rPr>
+      </w:pPr>
+      <w:r>
+        <w:rPr>
+          <w:rFonts w:cstheme="minorHAnsi"/>
+        </w:rPr>
+        <w:t xml:space="preserve">The release includes the updated </w:t>
+      </w:r>
+      <w:hyperlink r:id="rId17" w:history="1">
+        <w:r>
+          <w:rPr>
+            <w:rStyle w:val="Hyperlink"/>
+            <w:rFonts w:cstheme="minorHAnsi"/>
+            <w:color w:val="auto"/>
+          </w:rPr>
+          <w:t>Lexical Tools</w:t>
+        </w:r>
+      </w:hyperlink>
+      <w:r>
+        <w:rPr>
+          <w:rFonts w:cstheme="minorHAnsi"/>
+        </w:rPr>
+        <w:t xml:space="preserve"> (2024 Release) which integrate data from the SPECIALIST Lexicon, 2024 Release. The Lexical Tools include the Full and Lite versions of lvg.2024.</w:t>
+      </w:r>
+    </w:p>
+    <w:p>
+      <w:pPr>
+        <w:rPr>
+          <w:rFonts w:cstheme="minorHAnsi"/>
+        </w:rPr>
+      </w:pPr>
+      <w:r>
+        <w:rPr>
+          <w:rFonts w:cstheme="minorHAnsi"/>
+        </w:rPr>
+        <w:t xml:space="preserve">The Metathesaurus index files were processed using the updated </w:t>
+      </w:r>
+      <w:proofErr w:type="spellStart"/>
+      <w:r>
+        <w:rPr>
+          <w:rFonts w:cstheme="minorHAnsi"/>
+        </w:rPr>
+        <w:t>lvg</w:t>
+      </w:r>
+      <w:proofErr w:type="spellEnd"/>
+      <w:r>
+        <w:rPr>
+          <w:rFonts w:cstheme="minorHAnsi"/>
+        </w:rPr>
+        <w:t xml:space="preserve"> files.</w:t>
+      </w:r>
+    </w:p>
+    <w:p>
+      <w:pPr>
+        <w:rPr>
+          <w:rFonts w:cstheme="minorHAnsi"/>
+        </w:rPr>
+      </w:pPr>
+    </w:p>
+    <w:p>
+      <w:pPr>
+        <w:rPr>
+          <w:rFonts w:cstheme="minorHAnsi"/>
+        </w:rPr>
+      </w:pPr>
+      <w:r>
+        <w:rPr>
+          <w:rFonts w:cstheme="minorHAnsi"/>
+          <w:b/>
+        </w:rPr>
         <w:t>MetamorphoSys</w:t>
       </w:r>
     </w:p>
@@ -767,13 +880,7 @@
         <w:rPr>
           <w:rFonts w:cstheme="minorHAnsi"/>
         </w:rPr>
-        <w:t xml:space="preserve">GB </w:t>
-      </w:r>
-      <w:r>
-        <w:rPr>
-          <w:rFonts w:cstheme="minorHAnsi"/>
-        </w:rPr>
-        <w:t>of disk space.</w:t>
+        <w:t>GB of disk space.</w:t>
       </w:r>
     </w:p>
     <w:p>
@@ -797,11 +904,12 @@
         </w:rPr>
         <w:t xml:space="preserve">Reported bugs may be viewed on the </w:t>
       </w:r>
-      <w:hyperlink r:id="rId16" w:anchor="bugs" w:history="1">
+      <w:hyperlink r:id="rId18" w:anchor="bugs" w:history="1">
         <w:r>
           <w:rPr>
             <w:rStyle w:val="Hyperlink"/>
             <w:rFonts w:cstheme="minorHAnsi"/>
+            <w:color w:val="auto"/>
           </w:rPr>
           <w:t>Release Notes and Bugs</w:t>
         </w:r>
@@ -851,6 +959,7 @@
         <w:rPr>
           <w:rStyle w:val="Hyperlink"/>
           <w:rFonts w:cstheme="minorHAnsi"/>
+          <w:color w:val="auto"/>
         </w:rPr>
         <w:t>UMLS Load Scripts</w:t>
       </w:r>
@@ -858,6 +967,7 @@
         <w:rPr>
           <w:rStyle w:val="Hyperlink"/>
           <w:rFonts w:cstheme="minorHAnsi"/>
+          <w:color w:val="auto"/>
         </w:rPr>
         <w:fldChar w:fldCharType="end"/>
       </w:r>
@@ -895,7 +1005,6 @@
       <w:pPr>
         <w:rPr>
           <w:rFonts w:cstheme="minorHAnsi"/>
-          <w:color w:val="000000" w:themeColor="text1"/>
         </w:rPr>
       </w:pPr>
       <w:r>
@@ -904,11 +1013,10 @@
         </w:rPr>
         <w:t xml:space="preserve">To access the UMLS Release files, you must have an active UMLS Metathesaurus® License and a valid </w:t>
       </w:r>
-      <w:hyperlink r:id="rId17" w:history="1">
+      <w:hyperlink r:id="rId19" w:history="1">
         <w:r>
           <w:rPr>
             <w:rFonts w:cstheme="minorHAnsi"/>
-            <w:color w:val="476B47"/>
             <w:u w:val="single"/>
           </w:rPr>
           <w:t>UTS</w:t>
@@ -924,7 +1032,6 @@
       <w:r>
         <w:rPr>
           <w:rFonts w:cstheme="minorHAnsi"/>
-          <w:color w:val="000000" w:themeColor="text1"/>
         </w:rPr>
         <w:t xml:space="preserve">You will be prompted to authenticate with an identity provider with the UTS when downloading the files. </w:t>
       </w:r>
@@ -934,15 +1041,13 @@
       <w:pPr>
         <w:rPr>
           <w:rFonts w:cstheme="minorHAnsi"/>
-          <w:color w:val="FF0000"/>
-        </w:rPr>
-      </w:pPr>
-    </w:p>
-    <w:p>
-      <w:pPr>
-        <w:rPr>
-          <w:rFonts w:cstheme="minorHAnsi"/>
-          <w:color w:val="FF0000"/>
+        </w:rPr>
+      </w:pPr>
+    </w:p>
+    <w:p>
+      <w:pPr>
+        <w:rPr>
+          <w:rFonts w:cstheme="minorHAnsi"/>
         </w:rPr>
       </w:pPr>
       <w:r>
@@ -963,7 +1068,6 @@
       <w:r>
         <w:rPr>
           <w:rFonts w:cstheme="minorHAnsi"/>
-          <w:color w:val="00B050"/>
         </w:rPr>
         <w:t xml:space="preserve">2024AA </w:t>
       </w:r>
@@ -984,6 +1088,7 @@
         <w:rPr>
           <w:rStyle w:val="Hyperlink"/>
           <w:rFonts w:cstheme="minorHAnsi"/>
+          <w:color w:val="auto"/>
         </w:rPr>
         <w:t>Source Release Documentation</w:t>
       </w:r>
@@ -991,6 +1096,7 @@
         <w:rPr>
           <w:rStyle w:val="Hyperlink"/>
           <w:rFonts w:cstheme="minorHAnsi"/>
+          <w:color w:val="auto"/>
         </w:rPr>
         <w:fldChar w:fldCharType="end"/>
       </w:r>
@@ -1026,11 +1132,12 @@
         </w:rPr>
         <w:t xml:space="preserve">Additional information regarding the UMLS is available on the </w:t>
       </w:r>
-      <w:hyperlink r:id="rId18" w:history="1">
+      <w:hyperlink r:id="rId20" w:history="1">
         <w:r>
           <w:rPr>
             <w:rStyle w:val="Hyperlink"/>
             <w:rFonts w:asciiTheme="minorHAnsi" w:hAnsiTheme="minorHAnsi" w:cstheme="minorHAnsi"/>
+            <w:color w:val="auto"/>
             <w:sz w:val="22"/>
             <w:szCs w:val="22"/>
           </w:rPr>
@@ -1045,11 +1152,12 @@
         </w:rPr>
         <w:t xml:space="preserve">. New users are encouraged to take the </w:t>
       </w:r>
-      <w:hyperlink r:id="rId19" w:history="1">
+      <w:hyperlink r:id="rId21" w:history="1">
         <w:r>
           <w:rPr>
             <w:rStyle w:val="Hyperlink"/>
             <w:rFonts w:asciiTheme="minorHAnsi" w:hAnsiTheme="minorHAnsi" w:cstheme="minorHAnsi"/>
+            <w:color w:val="auto"/>
             <w:sz w:val="22"/>
             <w:szCs w:val="22"/>
           </w:rPr>
@@ -1109,11 +1217,12 @@
         </w:rPr>
         <w:t xml:space="preserve">The </w:t>
       </w:r>
-      <w:hyperlink r:id="rId20" w:history="1">
+      <w:hyperlink r:id="rId22" w:history="1">
         <w:r>
           <w:rPr>
             <w:rStyle w:val="Hyperlink"/>
             <w:rFonts w:cstheme="minorHAnsi"/>
+            <w:color w:val="auto"/>
           </w:rPr>
           <w:t>UTS Metathesaurus Browser</w:t>
         </w:r>
@@ -1124,11 +1233,12 @@
         </w:rPr>
         <w:t xml:space="preserve"> and the </w:t>
       </w:r>
-      <w:hyperlink r:id="rId21" w:history="1">
+      <w:hyperlink r:id="rId23" w:history="1">
         <w:r>
           <w:rPr>
             <w:rStyle w:val="Hyperlink"/>
             <w:rFonts w:cstheme="minorHAnsi"/>
+            <w:color w:val="auto"/>
           </w:rPr>
           <w:t>UTS REST API</w:t>
         </w:r>
@@ -1168,7 +1278,6 @@
         <w:textAlignment w:val="baseline"/>
         <w:rPr>
           <w:rFonts w:ascii="Calibri" w:hAnsi="Calibri" w:cs="Calibri"/>
-          <w:color w:val="000000"/>
         </w:rPr>
       </w:pPr>
     </w:p>
@@ -1281,7 +1390,7 @@
           <w:szCs w:val="22"/>
         </w:rPr>
       </w:pPr>
-      <w:hyperlink r:id="rId22" w:history="1">
+      <w:hyperlink r:id="rId24" w:history="1">
         <w:r>
           <w:rPr>
             <w:rStyle w:val="Hyperlink"/>
@@ -1372,7 +1481,7 @@
           <w:szCs w:val="22"/>
         </w:rPr>
       </w:pPr>
-      <w:hyperlink r:id="rId23" w:history="1">
+      <w:hyperlink r:id="rId25" w:history="1">
         <w:r>
           <w:rPr>
             <w:rStyle w:val="Hyperlink"/>
@@ -1429,7 +1538,7 @@
           <w:szCs w:val="22"/>
         </w:rPr>
       </w:pPr>
-      <w:hyperlink r:id="rId24" w:history="1">
+      <w:hyperlink r:id="rId26" w:history="1">
         <w:r>
           <w:rPr>
             <w:rStyle w:val="Hyperlink"/>
@@ -1599,6 +1708,7 @@
           <w:sz w:val="22"/>
           <w:szCs w:val="22"/>
         </w:rPr>
+        <w:lastRenderedPageBreak/>
         <w:t>"</w:t>
       </w:r>
       <w:proofErr w:type="spellStart"/>
@@ -1619,7 +1729,7 @@
         </w:rPr>
         <w:t xml:space="preserve">": </w:t>
       </w:r>
-      <w:hyperlink r:id="rId25" w:history="1">
+      <w:hyperlink r:id="rId27" w:history="1">
         <w:r>
           <w:rPr>
             <w:rStyle w:val="Hyperlink"/>
@@ -1792,7 +1902,6 @@
           <w:sz w:val="22"/>
           <w:szCs w:val="22"/>
         </w:rPr>
-        <w:lastRenderedPageBreak/>
         <w:t>curl "https://uts-</w:t>
       </w:r>
     </w:p>
@@ -1865,7 +1974,6 @@
         <w:textAlignment w:val="baseline"/>
         <w:rPr>
           <w:rFonts w:ascii="Calibri" w:hAnsi="Calibri" w:cs="Calibri"/>
-          <w:color w:val="00B050"/>
           <w:sz w:val="22"/>
           <w:szCs w:val="22"/>
         </w:rPr>
@@ -1875,7 +1983,6 @@
           <w:rFonts w:ascii="Calibri" w:hAnsi="Calibri" w:cs="Calibri"/>
           <w:b/>
           <w:bCs/>
-          <w:color w:val="00B050"/>
           <w:sz w:val="22"/>
           <w:szCs w:val="22"/>
           <w:bdr w:val="none" w:sz="0" w:space="0" w:color="auto" w:frame="1"/>
@@ -1917,11 +2024,12 @@
         </w:rPr>
         <w:t xml:space="preserve">UMLS users have extended the functionality of the UMLS in a variety of ways by developing APIs, automation scripts, and natural language processing tools. You can find a list of these on the UMLS Community web page: </w:t>
       </w:r>
-      <w:hyperlink r:id="rId26" w:history="1">
+      <w:hyperlink r:id="rId28" w:history="1">
         <w:r>
           <w:rPr>
             <w:rStyle w:val="Hyperlink"/>
             <w:rFonts w:cstheme="minorHAnsi"/>
+            <w:color w:val="auto"/>
           </w:rPr>
           <w:t>https://www.nlm.nih.gov/research/umls/implementation_resources/community/index.html</w:t>
         </w:r>
@@ -1952,11 +2060,12 @@
         </w:rPr>
         <w:t>Want to add your tool? Send a request to the NLM Help Desk (</w:t>
       </w:r>
-      <w:hyperlink r:id="rId27" w:history="1">
+      <w:hyperlink r:id="rId29" w:history="1">
         <w:r>
           <w:rPr>
             <w:rStyle w:val="Hyperlink"/>
             <w:rFonts w:cstheme="minorHAnsi"/>
+            <w:color w:val="auto"/>
           </w:rPr>
           <w:t>https://support.nlm.nih.gov/support/create-case/</w:t>
         </w:r>
@@ -2066,32 +2175,26 @@
         <w:rPr>
           <w:rFonts w:asciiTheme="minorHAnsi" w:hAnsiTheme="minorHAnsi" w:cstheme="minorHAnsi"/>
           <w:bCs/>
-          <w:color w:val="00B050"/>
           <w:sz w:val="22"/>
           <w:szCs w:val="22"/>
         </w:rPr>
       </w:pPr>
     </w:p>
     <w:p>
-      <w:pPr>
-        <w:rPr>
-          <w:color w:val="00B050"/>
-        </w:rPr>
-      </w:pPr>
       <w:r>
         <w:t xml:space="preserve">We value your feedback! For more information about improvements we have made to the UMLS based on user feedback, as well as information about UMLS use in general, see our UMLS User Feedback Page: </w:t>
       </w:r>
-      <w:hyperlink r:id="rId28" w:history="1">
+      <w:hyperlink r:id="rId30" w:history="1">
         <w:r>
           <w:rPr>
             <w:rStyle w:val="Hyperlink"/>
+            <w:color w:val="auto"/>
           </w:rPr>
           <w:t>https://www.nlm.nih.gov/research/umls/implementation_resources/community/user_feedback.html</w:t>
         </w:r>
       </w:hyperlink>
     </w:p>
     <w:p/>
-    <w:p/>
     <w:p>
       <w:pPr>
         <w:rPr>
@@ -2100,7 +2203,7 @@
       </w:pPr>
     </w:p>
     <w:sectPr>
-      <w:headerReference w:type="default" r:id="rId29"/>
+      <w:headerReference w:type="default" r:id="rId31"/>
       <w:pgSz w:w="12240" w:h="15840"/>
       <w:pgMar w:top="720" w:right="720" w:bottom="720" w:left="720" w:header="720" w:footer="720" w:gutter="0"/>
       <w:cols w:space="720"/>
@@ -2222,7 +2325,25 @@
         <w:sz w:val="20"/>
         <w:szCs w:val="20"/>
       </w:rPr>
-      <w:t>4/11/2024</w:t>
+      <w:t>4/1</w:t>
+    </w:r>
+    <w:r>
+      <w:rPr>
+        <w:rFonts w:cstheme="minorHAnsi"/>
+        <w:i/>
+        <w:sz w:val="20"/>
+        <w:szCs w:val="20"/>
+      </w:rPr>
+      <w:t>6</w:t>
+    </w:r>
+    <w:r>
+      <w:rPr>
+        <w:rFonts w:cstheme="minorHAnsi"/>
+        <w:i/>
+        <w:sz w:val="20"/>
+        <w:szCs w:val="20"/>
+      </w:rPr>
+      <w:t>/2024</w:t>
     </w:r>
     <w:proofErr w:type="gramEnd"/>
   </w:p>
@@ -8197,7 +8318,12 @@
 </file>
 
 <file path=customXml/item1.xml><?xml version="1.0" encoding="utf-8"?>
-<b:Sources xmlns:b="http://schemas.openxmlformats.org/officeDocument/2006/bibliography" xmlns="http://schemas.openxmlformats.org/officeDocument/2006/bibliography" SelectedStyle="\APASixthEditionOfficeOnline.xsl" StyleName="APA" Version="6"/>
+<?mso-contentType ?>
+<FormTemplates xmlns="http://schemas.microsoft.com/sharepoint/v3/contenttype/forms">
+  <Display>DocumentLibraryForm</Display>
+  <Edit>DocumentLibraryForm</Edit>
+  <New>DocumentLibraryForm</New>
+</FormTemplates>
 </file>
 
 <file path=customXml/item2.xml><?xml version="1.0" encoding="utf-8"?>
@@ -8207,12 +8333,7 @@
 </file>
 
 <file path=customXml/item3.xml><?xml version="1.0" encoding="utf-8"?>
-<?mso-contentType ?>
-<FormTemplates xmlns="http://schemas.microsoft.com/sharepoint/v3/contenttype/forms">
-  <Display>DocumentLibraryForm</Display>
-  <Edit>DocumentLibraryForm</Edit>
-  <New>DocumentLibraryForm</New>
-</FormTemplates>
+<b:Sources xmlns:b="http://schemas.openxmlformats.org/officeDocument/2006/bibliography" xmlns="http://schemas.openxmlformats.org/officeDocument/2006/bibliography" SelectedStyle="\APASixthEditionOfficeOnline.xsl" StyleName="APA" Version="6"/>
 </file>
 
 <file path=customXml/item4.xml><?xml version="1.0" encoding="utf-8"?>
@@ -8419,9 +8540,9 @@
 </file>
 
 <file path=customXml/itemProps1.xml><?xml version="1.0" encoding="utf-8"?>
-<ds:datastoreItem xmlns:ds="http://schemas.openxmlformats.org/officeDocument/2006/customXml" ds:itemID="{100DD2F7-D66D-461B-984E-C34F77F9A2E9}">
+<ds:datastoreItem xmlns:ds="http://schemas.openxmlformats.org/officeDocument/2006/customXml" ds:itemID="{3D7131A6-82DC-4611-B6E8-4BACE4ED70EA}">
   <ds:schemaRefs>
-    <ds:schemaRef ds:uri="http://schemas.openxmlformats.org/officeDocument/2006/bibliography"/>
+    <ds:schemaRef ds:uri="http://schemas.microsoft.com/sharepoint/v3/contenttype/forms"/>
   </ds:schemaRefs>
 </ds:datastoreItem>
 </file>
@@ -8436,9 +8557,9 @@
 </file>
 
 <file path=customXml/itemProps3.xml><?xml version="1.0" encoding="utf-8"?>
-<ds:datastoreItem xmlns:ds="http://schemas.openxmlformats.org/officeDocument/2006/customXml" ds:itemID="{3D7131A6-82DC-4611-B6E8-4BACE4ED70EA}">
+<ds:datastoreItem xmlns:ds="http://schemas.openxmlformats.org/officeDocument/2006/customXml" ds:itemID="{100DD2F7-D66D-461B-984E-C34F77F9A2E9}">
   <ds:schemaRefs>
-    <ds:schemaRef ds:uri="http://schemas.microsoft.com/sharepoint/v3/contenttype/forms"/>
+    <ds:schemaRef ds:uri="http://schemas.openxmlformats.org/officeDocument/2006/bibliography"/>
   </ds:schemaRefs>
 </ds:datastoreItem>
 </file>

</xml_diff>

<commit_message>
Update to release doc text files for 2024AA
</commit_message>
<xml_diff>
--- a/umls.nlm.nih.gov/releasedocs/2024AA/Release notes and other txt files/2024AA_Release Announcement (TB article).docx
+++ b/umls.nlm.nih.gov/releasedocs/2024AA/Release notes and other txt files/2024AA_Release Announcement (TB article).docx
@@ -109,6 +109,7 @@
           <w:rFonts w:cstheme="minorHAnsi"/>
         </w:rPr>
       </w:pPr>
+      <w:bookmarkStart w:id="0" w:name="OLE_LINK1"/>
       <w:r>
         <w:rPr>
           <w:rFonts w:cstheme="minorHAnsi"/>
@@ -359,13 +360,6 @@
           <w:bCs/>
         </w:rPr>
         <w:t>UMLS Metathesaurus History Files</w:t>
-      </w:r>
-      <w:r>
-        <w:rPr>
-          <w:rFonts w:cstheme="minorHAnsi"/>
-          <w:strike/>
-        </w:rPr>
-        <w:t>.</w:t>
       </w:r>
     </w:p>
     <w:p>
@@ -549,8 +543,8 @@
           <w:rFonts w:cstheme="minorHAnsi"/>
         </w:rPr>
       </w:pPr>
-      <w:bookmarkStart w:id="0" w:name="_Hlk512524871"/>
-      <w:bookmarkStart w:id="1" w:name="_Hlk70187766"/>
+      <w:bookmarkStart w:id="1" w:name="_Hlk512524871"/>
+      <w:bookmarkStart w:id="2" w:name="_Hlk70187766"/>
       <w:r>
         <w:rPr>
           <w:rFonts w:cstheme="minorHAnsi"/>
@@ -630,14 +624,14 @@
           <w:rFonts w:cstheme="minorHAnsi"/>
         </w:rPr>
       </w:pPr>
-      <w:bookmarkStart w:id="2" w:name="_Hlk39060892"/>
+      <w:bookmarkStart w:id="3" w:name="_Hlk39060892"/>
       <w:r>
         <w:rPr>
           <w:rFonts w:cstheme="minorHAnsi"/>
         </w:rPr>
         <w:t xml:space="preserve">33 English sources and 46 translation sources were updated. </w:t>
       </w:r>
-      <w:bookmarkEnd w:id="0"/>
+      <w:bookmarkEnd w:id="1"/>
       <w:r>
         <w:rPr>
           <w:rFonts w:cstheme="minorHAnsi"/>
@@ -702,8 +696,8 @@
         </w:rPr>
         <w:t xml:space="preserve"> section.</w:t>
       </w:r>
-      <w:bookmarkEnd w:id="1"/>
       <w:bookmarkEnd w:id="2"/>
+      <w:bookmarkEnd w:id="3"/>
     </w:p>
     <w:p>
       <w:pPr>
@@ -751,15 +745,7 @@
             <w:rFonts w:cstheme="minorHAnsi"/>
             <w:color w:val="auto"/>
           </w:rPr>
-          <w:t>SPECIALIST Le</w:t>
-        </w:r>
-        <w:r>
-          <w:rPr>
-            <w:rStyle w:val="Hyperlink"/>
-            <w:rFonts w:cstheme="minorHAnsi"/>
-            <w:color w:val="auto"/>
-          </w:rPr>
-          <w:t>xicon</w:t>
+          <w:t>SPECIALIST Lexicon</w:t>
         </w:r>
       </w:hyperlink>
       <w:r>
@@ -868,14 +854,14 @@
         </w:rPr>
         <w:t xml:space="preserve">The full release requires </w:t>
       </w:r>
-      <w:bookmarkStart w:id="3" w:name="_Hlk70187900"/>
+      <w:bookmarkStart w:id="4" w:name="_Hlk70187900"/>
       <w:r>
         <w:rPr>
           <w:rFonts w:cstheme="minorHAnsi"/>
         </w:rPr>
         <w:t xml:space="preserve">35.1 </w:t>
       </w:r>
-      <w:bookmarkEnd w:id="3"/>
+      <w:bookmarkEnd w:id="4"/>
       <w:r>
         <w:rPr>
           <w:rFonts w:cstheme="minorHAnsi"/>
@@ -897,7 +883,7 @@
           <w:i/>
         </w:rPr>
       </w:pPr>
-      <w:bookmarkStart w:id="4" w:name="_Hlk39060913"/>
+      <w:bookmarkStart w:id="5" w:name="_Hlk39060913"/>
       <w:r>
         <w:rPr>
           <w:rFonts w:cstheme="minorHAnsi"/>
@@ -921,7 +907,7 @@
         <w:t xml:space="preserve"> Web page. </w:t>
       </w:r>
     </w:p>
-    <w:bookmarkEnd w:id="4"/>
+    <w:bookmarkEnd w:id="5"/>
     <w:p>
       <w:pPr>
         <w:rPr>
@@ -942,7 +928,7 @@
         </w:rPr>
         <w:t xml:space="preserve">MetamorphoSys can generate custom load scripts for MySQL, Oracle, or Microsoft Access when creating a Metathesaurus subset or installing the Semantic Network. Instructions are available on the </w:t>
       </w:r>
-      <w:bookmarkStart w:id="5" w:name="_Hlk39060927"/>
+      <w:bookmarkStart w:id="6" w:name="_Hlk39060927"/>
       <w:r>
         <w:fldChar w:fldCharType="begin"/>
       </w:r>
@@ -971,7 +957,7 @@
         </w:rPr>
         <w:fldChar w:fldCharType="end"/>
       </w:r>
-      <w:bookmarkEnd w:id="5"/>
+      <w:bookmarkEnd w:id="6"/>
       <w:r>
         <w:rPr>
           <w:rFonts w:cstheme="minorHAnsi"/>
@@ -1028,14 +1014,14 @@
         </w:rPr>
         <w:t xml:space="preserve"> account.  </w:t>
       </w:r>
-      <w:bookmarkStart w:id="6" w:name="_Hlk70187915"/>
+      <w:bookmarkStart w:id="7" w:name="_Hlk70187915"/>
       <w:r>
         <w:rPr>
           <w:rFonts w:cstheme="minorHAnsi"/>
         </w:rPr>
         <w:t xml:space="preserve">You will be prompted to authenticate with an identity provider with the UTS when downloading the files. </w:t>
       </w:r>
-      <w:bookmarkEnd w:id="6"/>
+      <w:bookmarkEnd w:id="7"/>
     </w:p>
     <w:p>
       <w:pPr>
@@ -1064,14 +1050,14 @@
           <w:rFonts w:cstheme="minorHAnsi"/>
         </w:rPr>
       </w:pPr>
-      <w:bookmarkStart w:id="7" w:name="_Hlk39061035"/>
+      <w:bookmarkStart w:id="8" w:name="_Hlk39061035"/>
       <w:r>
         <w:rPr>
           <w:rFonts w:cstheme="minorHAnsi"/>
         </w:rPr>
         <w:t xml:space="preserve">2024AA </w:t>
       </w:r>
-      <w:bookmarkStart w:id="8" w:name="_Hlk39060987"/>
+      <w:bookmarkStart w:id="9" w:name="_Hlk39060987"/>
       <w:r>
         <w:fldChar w:fldCharType="begin"/>
       </w:r>
@@ -1100,7 +1086,7 @@
         </w:rPr>
         <w:fldChar w:fldCharType="end"/>
       </w:r>
-      <w:bookmarkEnd w:id="8"/>
+      <w:bookmarkEnd w:id="9"/>
       <w:r>
         <w:rPr>
           <w:rFonts w:cstheme="minorHAnsi"/>
@@ -1173,7 +1159,7 @@
         <w:t xml:space="preserve"> and to explore other training materials.</w:t>
       </w:r>
     </w:p>
-    <w:bookmarkEnd w:id="7"/>
+    <w:bookmarkEnd w:id="8"/>
     <w:p>
       <w:pPr>
         <w:pStyle w:val="NormalWeb"/>
@@ -1210,7 +1196,7 @@
           <w:rFonts w:cstheme="minorHAnsi"/>
         </w:rPr>
       </w:pPr>
-      <w:bookmarkStart w:id="9" w:name="_Hlk39061072"/>
+      <w:bookmarkStart w:id="10" w:name="_Hlk39061072"/>
       <w:r>
         <w:rPr>
           <w:rFonts w:cstheme="minorHAnsi"/>
@@ -1249,7 +1235,7 @@
         </w:rPr>
         <w:t xml:space="preserve"> include the updated release. </w:t>
       </w:r>
-      <w:bookmarkEnd w:id="9"/>
+      <w:bookmarkEnd w:id="10"/>
     </w:p>
     <w:p>
       <w:pPr>
@@ -2194,6 +2180,7 @@
         </w:r>
       </w:hyperlink>
     </w:p>
+    <w:bookmarkEnd w:id="0"/>
     <w:p/>
     <w:p>
       <w:pPr>
@@ -8327,16 +8314,6 @@
 </file>
 
 <file path=customXml/item2.xml><?xml version="1.0" encoding="utf-8"?>
-<p:properties xmlns:p="http://schemas.microsoft.com/office/2006/metadata/properties" xmlns:xsi="http://www.w3.org/2001/XMLSchema-instance" xmlns:pc="http://schemas.microsoft.com/office/infopath/2007/PartnerControls">
-  <documentManagement/>
-</p:properties>
-</file>
-
-<file path=customXml/item3.xml><?xml version="1.0" encoding="utf-8"?>
-<b:Sources xmlns:b="http://schemas.openxmlformats.org/officeDocument/2006/bibliography" xmlns="http://schemas.openxmlformats.org/officeDocument/2006/bibliography" SelectedStyle="\APASixthEditionOfficeOnline.xsl" StyleName="APA" Version="6"/>
-</file>
-
-<file path=customXml/item4.xml><?xml version="1.0" encoding="utf-8"?>
 <ct:contentTypeSchema xmlns:ct="http://schemas.microsoft.com/office/2006/metadata/contentType" xmlns:ma="http://schemas.microsoft.com/office/2006/metadata/properties/metaAttributes" ct:_="" ma:_="" ma:contentTypeName="Document" ma:contentTypeID="0x0101005DD1E455D4FA19429F8F51D4080944FE" ma:contentTypeVersion="10" ma:contentTypeDescription="Create a new document." ma:contentTypeScope="" ma:versionID="61cd35c199d0df728c82f2d13634b87d">
   <xsd:schema xmlns:xsd="http://www.w3.org/2001/XMLSchema" xmlns:xs="http://www.w3.org/2001/XMLSchema" xmlns:p="http://schemas.microsoft.com/office/2006/metadata/properties" xmlns:ns3="5906d8ac-bc0d-4556-ae8a-8e6e376941a3" xmlns:ns4="be3196d5-9d33-4d64-91ad-c08bcaa14b8d" targetNamespace="http://schemas.microsoft.com/office/2006/metadata/properties" ma:root="true" ma:fieldsID="cbc34221325a963e3b6b885a6dad038d" ns3:_="" ns4:_="">
     <xsd:import namespace="5906d8ac-bc0d-4556-ae8a-8e6e376941a3"/>
@@ -8539,6 +8516,16 @@
 </ct:contentTypeSchema>
 </file>
 
+<file path=customXml/item3.xml><?xml version="1.0" encoding="utf-8"?>
+<b:Sources xmlns:b="http://schemas.openxmlformats.org/officeDocument/2006/bibliography" xmlns="http://schemas.openxmlformats.org/officeDocument/2006/bibliography" SelectedStyle="\APASixthEditionOfficeOnline.xsl" StyleName="APA" Version="6"/>
+</file>
+
+<file path=customXml/item4.xml><?xml version="1.0" encoding="utf-8"?>
+<p:properties xmlns:p="http://schemas.microsoft.com/office/2006/metadata/properties" xmlns:xsi="http://www.w3.org/2001/XMLSchema-instance" xmlns:pc="http://schemas.microsoft.com/office/infopath/2007/PartnerControls">
+  <documentManagement/>
+</p:properties>
+</file>
+
 <file path=customXml/itemProps1.xml><?xml version="1.0" encoding="utf-8"?>
 <ds:datastoreItem xmlns:ds="http://schemas.openxmlformats.org/officeDocument/2006/customXml" ds:itemID="{3D7131A6-82DC-4611-B6E8-4BACE4ED70EA}">
   <ds:schemaRefs>
@@ -8548,23 +8535,6 @@
 </file>
 
 <file path=customXml/itemProps2.xml><?xml version="1.0" encoding="utf-8"?>
-<ds:datastoreItem xmlns:ds="http://schemas.openxmlformats.org/officeDocument/2006/customXml" ds:itemID="{661DF75D-14C1-4CA8-A62E-C49B4968BDB5}">
-  <ds:schemaRefs>
-    <ds:schemaRef ds:uri="http://schemas.microsoft.com/office/2006/metadata/properties"/>
-    <ds:schemaRef ds:uri="http://schemas.microsoft.com/office/infopath/2007/PartnerControls"/>
-  </ds:schemaRefs>
-</ds:datastoreItem>
-</file>
-
-<file path=customXml/itemProps3.xml><?xml version="1.0" encoding="utf-8"?>
-<ds:datastoreItem xmlns:ds="http://schemas.openxmlformats.org/officeDocument/2006/customXml" ds:itemID="{100DD2F7-D66D-461B-984E-C34F77F9A2E9}">
-  <ds:schemaRefs>
-    <ds:schemaRef ds:uri="http://schemas.openxmlformats.org/officeDocument/2006/bibliography"/>
-  </ds:schemaRefs>
-</ds:datastoreItem>
-</file>
-
-<file path=customXml/itemProps4.xml><?xml version="1.0" encoding="utf-8"?>
 <ds:datastoreItem xmlns:ds="http://schemas.openxmlformats.org/officeDocument/2006/customXml" ds:itemID="{9451A08D-64AE-41D2-8279-77DA79218A2B}">
   <ds:schemaRefs>
     <ds:schemaRef ds:uri="http://schemas.microsoft.com/office/2006/metadata/contentType"/>
@@ -8581,4 +8551,21 @@
     <ds:schemaRef ds:uri="http://schemas.microsoft.com/internal/obd"/>
   </ds:schemaRefs>
 </ds:datastoreItem>
+</file>
+
+<file path=customXml/itemProps3.xml><?xml version="1.0" encoding="utf-8"?>
+<ds:datastoreItem xmlns:ds="http://schemas.openxmlformats.org/officeDocument/2006/customXml" ds:itemID="{100DD2F7-D66D-461B-984E-C34F77F9A2E9}">
+  <ds:schemaRefs>
+    <ds:schemaRef ds:uri="http://schemas.openxmlformats.org/officeDocument/2006/bibliography"/>
+  </ds:schemaRefs>
+</ds:datastoreItem>
+</file>
+
+<file path=customXml/itemProps4.xml><?xml version="1.0" encoding="utf-8"?>
+<ds:datastoreItem xmlns:ds="http://schemas.openxmlformats.org/officeDocument/2006/customXml" ds:itemID="{661DF75D-14C1-4CA8-A62E-C49B4968BDB5}">
+  <ds:schemaRefs>
+    <ds:schemaRef ds:uri="http://schemas.microsoft.com/office/2006/metadata/properties"/>
+    <ds:schemaRef ds:uri="http://schemas.microsoft.com/office/infopath/2007/PartnerControls"/>
+  </ds:schemaRefs>
+</ds:datastoreItem>
 </file>
</xml_diff>